<commit_message>
Research on combat systems and started with outline of the combat
</commit_message>
<xml_diff>
--- a/Design/New Ability Ideas.docx
+++ b/Design/New Ability Ideas.docx
@@ -429,15 +429,22 @@
       </w:r>
     </w:p>
     <w:p>
-      <w:r>
-        <w:tab/>
-        <w:t>Unleash the power of winds to dash backwards.</w:t>
-      </w:r>
-    </w:p>
-    <w:p>
+      <w:pPr>
+        <w:ind w:left="720"/>
+      </w:pPr>
+      <w:r>
+        <w:t>Unleash the power of winds</w:t>
+      </w:r>
+      <w:r>
+        <w:t xml:space="preserve">, slightly knocking back enemies in a cone in front of you before </w:t>
+      </w:r>
       <w:bookmarkStart w:id="0" w:name="_GoBack"/>
       <w:bookmarkEnd w:id="0"/>
-    </w:p>
+      <w:r>
+        <w:t>dashing backwards.</w:t>
+      </w:r>
+    </w:p>
+    <w:p/>
     <w:p/>
     <w:sectPr>
       <w:pgSz w:w="11906" w:h="16838"/>
@@ -572,6 +579,7 @@
     <w:lsdException w:name="HTML Sample" w:semiHidden="1" w:unhideWhenUsed="1"/>
     <w:lsdException w:name="HTML Typewriter" w:semiHidden="1" w:unhideWhenUsed="1"/>
     <w:lsdException w:name="HTML Variable" w:semiHidden="1" w:unhideWhenUsed="1"/>
+    <w:lsdException w:name="Normal Table" w:semiHidden="1" w:unhideWhenUsed="1"/>
     <w:lsdException w:name="annotation subject" w:semiHidden="1" w:unhideWhenUsed="1"/>
     <w:lsdException w:name="No List" w:semiHidden="1" w:unhideWhenUsed="1"/>
     <w:lsdException w:name="Outline List 1" w:semiHidden="1" w:unhideWhenUsed="1"/>
@@ -618,8 +626,10 @@
     <w:lsdException w:name="Table Subtle 2" w:semiHidden="1" w:unhideWhenUsed="1"/>
     <w:lsdException w:name="Table Web 1" w:semiHidden="1" w:unhideWhenUsed="1"/>
     <w:lsdException w:name="Table Web 2" w:semiHidden="1" w:unhideWhenUsed="1"/>
+    <w:lsdException w:name="Table Web 3" w:semiHidden="1" w:unhideWhenUsed="1"/>
     <w:lsdException w:name="Balloon Text" w:semiHidden="1" w:unhideWhenUsed="1"/>
     <w:lsdException w:name="Table Grid" w:uiPriority="39"/>
+    <w:lsdException w:name="Table Theme" w:semiHidden="1" w:unhideWhenUsed="1"/>
     <w:lsdException w:name="Placeholder Text" w:semiHidden="1"/>
     <w:lsdException w:name="No Spacing" w:uiPriority="1" w:qFormat="1"/>
     <w:lsdException w:name="Light Shading" w:uiPriority="60"/>

</xml_diff>